<commit_message>
cleanup code, update README, update summary
</commit_message>
<xml_diff>
--- a/summary.docx
+++ b/summary.docx
@@ -91,19 +91,11 @@
         <w:t>is scaled to a range of [0,1]</w:t>
       </w:r>
       <w:r>
-        <w:t xml:space="preserve"> for faster convergenc</w:t>
-      </w:r>
-      <w:r>
-        <w:t>e</w:t>
-      </w:r>
-      <w:r>
-        <w:t xml:space="preserve">, using </w:t>
-      </w:r>
-      <w:proofErr w:type="spellStart"/>
-      <w:r>
-        <w:t>MinMaxScalar</w:t>
-      </w:r>
-      <w:proofErr w:type="spellEnd"/>
+        <w:t xml:space="preserve"> for faster convergence</w:t>
+      </w:r>
+      <w:r>
+        <w:t>, using MinMaxScalar</w:t>
+      </w:r>
     </w:p>
     <w:p>
       <w:pPr>
@@ -114,23 +106,7 @@
         </w:numPr>
       </w:pPr>
       <w:r>
-        <w:t xml:space="preserve">Input features </w:t>
-      </w:r>
-      <w:proofErr w:type="gramStart"/>
-      <w:r>
-        <w:t>includes</w:t>
-      </w:r>
-      <w:proofErr w:type="gramEnd"/>
-      <w:r>
-        <w:t xml:space="preserve"> all columns except the target feature (`</w:t>
-      </w:r>
-      <w:proofErr w:type="spellStart"/>
-      <w:r>
-        <w:t>medianHouseValue</w:t>
-      </w:r>
-      <w:proofErr w:type="spellEnd"/>
-      <w:r>
-        <w:t>`)</w:t>
+        <w:t>Input features includes all columns except the target feature (`medianHouseValue`)</w:t>
       </w:r>
     </w:p>
     <w:p>
@@ -187,37 +163,260 @@
         <w:t>d</w:t>
       </w:r>
       <w:r>
+        <w:t>:</w:t>
+      </w:r>
+    </w:p>
+    <w:p>
+      <w:pPr>
+        <w:pStyle w:val="ListParagraph"/>
+        <w:jc w:val="center"/>
+      </w:pPr>
+      <w:r>
+        <w:rPr>
+          <w:noProof/>
+        </w:rPr>
+        <w:drawing>
+          <wp:inline distT="0" distB="0" distL="0" distR="0" wp14:anchorId="7089CC49" wp14:editId="72F9A9CF">
+            <wp:extent cx="1571625" cy="366418"/>
+            <wp:effectExtent l="0" t="0" r="0" b="0"/>
+            <wp:docPr id="480991532" name="Picture 1" descr="A close-up of a number&#10;&#10;Description automatically generated"/>
+            <wp:cNvGraphicFramePr>
+              <a:graphicFrameLocks xmlns:a="http://schemas.openxmlformats.org/drawingml/2006/main" noChangeAspect="1"/>
+            </wp:cNvGraphicFramePr>
+            <a:graphic xmlns:a="http://schemas.openxmlformats.org/drawingml/2006/main">
+              <a:graphicData uri="http://schemas.openxmlformats.org/drawingml/2006/picture">
+                <pic:pic xmlns:pic="http://schemas.openxmlformats.org/drawingml/2006/picture">
+                  <pic:nvPicPr>
+                    <pic:cNvPr id="480991532" name="Picture 1" descr="A close-up of a number&#10;&#10;Description automatically generated"/>
+                    <pic:cNvPicPr/>
+                  </pic:nvPicPr>
+                  <pic:blipFill>
+                    <a:blip r:embed="rId5"/>
+                    <a:stretch>
+                      <a:fillRect/>
+                    </a:stretch>
+                  </pic:blipFill>
+                  <pic:spPr>
+                    <a:xfrm>
+                      <a:off x="0" y="0"/>
+                      <a:ext cx="1590340" cy="370781"/>
+                    </a:xfrm>
+                    <a:prstGeom prst="rect">
+                      <a:avLst/>
+                    </a:prstGeom>
+                  </pic:spPr>
+                </pic:pic>
+              </a:graphicData>
+            </a:graphic>
+          </wp:inline>
+        </w:drawing>
+      </w:r>
+    </w:p>
+    <w:p>
+      <w:pPr>
+        <w:pStyle w:val="ListParagraph"/>
+      </w:pPr>
+      <w:r>
+        <w:t>s is a hyperparameter that will be tuned to achieve appropriate smoothness</w:t>
+      </w:r>
+    </w:p>
+    <w:p>
+      <w:pPr>
+        <w:pStyle w:val="ListParagraph"/>
+        <w:numPr>
+          <w:ilvl w:val="0"/>
+          <w:numId w:val="1"/>
+        </w:numPr>
+      </w:pPr>
+      <w:r>
+        <w:t>Linear system to solve:</w:t>
+      </w:r>
+    </w:p>
+    <w:p>
+      <w:pPr>
+        <w:pStyle w:val="ListParagraph"/>
+        <w:jc w:val="center"/>
+      </w:pPr>
+      <w:r>
+        <w:rPr>
+          <w:noProof/>
+        </w:rPr>
+        <w:drawing>
+          <wp:inline distT="0" distB="0" distL="0" distR="0" wp14:anchorId="63FC1421" wp14:editId="0D55EE66">
+            <wp:extent cx="2969260" cy="443119"/>
+            <wp:effectExtent l="0" t="0" r="0" b="0"/>
+            <wp:docPr id="872434722" name="Picture 1" descr="A black text on a white background&#10;&#10;Description automatically generated"/>
+            <wp:cNvGraphicFramePr>
+              <a:graphicFrameLocks xmlns:a="http://schemas.openxmlformats.org/drawingml/2006/main" noChangeAspect="1"/>
+            </wp:cNvGraphicFramePr>
+            <a:graphic xmlns:a="http://schemas.openxmlformats.org/drawingml/2006/main">
+              <a:graphicData uri="http://schemas.openxmlformats.org/drawingml/2006/picture">
+                <pic:pic xmlns:pic="http://schemas.openxmlformats.org/drawingml/2006/picture">
+                  <pic:nvPicPr>
+                    <pic:cNvPr id="872434722" name="Picture 1" descr="A black text on a white background&#10;&#10;Description automatically generated"/>
+                    <pic:cNvPicPr/>
+                  </pic:nvPicPr>
+                  <pic:blipFill>
+                    <a:blip r:embed="rId6"/>
+                    <a:stretch>
+                      <a:fillRect/>
+                    </a:stretch>
+                  </pic:blipFill>
+                  <pic:spPr>
+                    <a:xfrm>
+                      <a:off x="0" y="0"/>
+                      <a:ext cx="2982490" cy="445093"/>
+                    </a:xfrm>
+                    <a:prstGeom prst="rect">
+                      <a:avLst/>
+                    </a:prstGeom>
+                  </pic:spPr>
+                </pic:pic>
+              </a:graphicData>
+            </a:graphic>
+          </wp:inline>
+        </w:drawing>
+      </w:r>
+      <w:r>
         <w:t xml:space="preserve"> </w:t>
       </w:r>
     </w:p>
     <w:p>
       <w:pPr>
         <w:pStyle w:val="ListParagraph"/>
-        <w:numPr>
-          <w:ilvl w:val="0"/>
-          <w:numId w:val="1"/>
-        </w:numPr>
-      </w:pPr>
-      <w:r>
-        <w:t>MPI implementation was written using mpi4py library</w:t>
-      </w:r>
-    </w:p>
-    <w:p>
-      <w:pPr>
-        <w:pStyle w:val="ListParagraph"/>
-        <w:numPr>
-          <w:ilvl w:val="0"/>
-          <w:numId w:val="1"/>
-        </w:numPr>
-      </w:pPr>
-      <w:r>
-        <w:t>Hyperparameter tuning of s and lambda</w:t>
-      </w:r>
-      <w:r>
-        <w:t>, the smoothness and regularization parameters respectively,</w:t>
-      </w:r>
-      <w:r>
-        <w:t xml:space="preserve"> was conducted</w:t>
+      </w:pPr>
+      <w:r>
+        <w:t>Lambda is the regularization parameter which will be tuned to reduce overfitting</w:t>
+      </w:r>
+    </w:p>
+    <w:p>
+      <w:pPr>
+        <w:pStyle w:val="ListParagraph"/>
+        <w:jc w:val="center"/>
+      </w:pPr>
+      <w:r>
+        <w:rPr>
+          <w:noProof/>
+        </w:rPr>
+        <w:drawing>
+          <wp:inline distT="0" distB="0" distL="0" distR="0" wp14:anchorId="23214DD8" wp14:editId="027359CD">
+            <wp:extent cx="1408984" cy="328613"/>
+            <wp:effectExtent l="0" t="0" r="0" b="0"/>
+            <wp:docPr id="376151463" name="Picture 1" descr="A mathematical equation with numbers&#10;&#10;Description automatically generated"/>
+            <wp:cNvGraphicFramePr>
+              <a:graphicFrameLocks xmlns:a="http://schemas.openxmlformats.org/drawingml/2006/main" noChangeAspect="1"/>
+            </wp:cNvGraphicFramePr>
+            <a:graphic xmlns:a="http://schemas.openxmlformats.org/drawingml/2006/main">
+              <a:graphicData uri="http://schemas.openxmlformats.org/drawingml/2006/picture">
+                <pic:pic xmlns:pic="http://schemas.openxmlformats.org/drawingml/2006/picture">
+                  <pic:nvPicPr>
+                    <pic:cNvPr id="376151463" name="Picture 1" descr="A mathematical equation with numbers&#10;&#10;Description automatically generated"/>
+                    <pic:cNvPicPr/>
+                  </pic:nvPicPr>
+                  <pic:blipFill>
+                    <a:blip r:embed="rId7"/>
+                    <a:stretch>
+                      <a:fillRect/>
+                    </a:stretch>
+                  </pic:blipFill>
+                  <pic:spPr>
+                    <a:xfrm>
+                      <a:off x="0" y="0"/>
+                      <a:ext cx="1467524" cy="342266"/>
+                    </a:xfrm>
+                    <a:prstGeom prst="rect">
+                      <a:avLst/>
+                    </a:prstGeom>
+                  </pic:spPr>
+                </pic:pic>
+              </a:graphicData>
+            </a:graphic>
+          </wp:inline>
+        </w:drawing>
+      </w:r>
+    </w:p>
+    <w:p>
+      <w:pPr>
+        <w:pStyle w:val="ListParagraph"/>
+        <w:numPr>
+          <w:ilvl w:val="0"/>
+          <w:numId w:val="1"/>
+        </w:numPr>
+      </w:pPr>
+      <w:r>
+        <w:t>The linear system will be solved using the</w:t>
+      </w:r>
+      <w:r>
+        <w:t xml:space="preserve"> above</w:t>
+      </w:r>
+      <w:r>
+        <w:t xml:space="preserve"> conjugate gradient method in a distributed manner to get the</w:t>
+      </w:r>
+      <w:r>
+        <w:t xml:space="preserve"> optimal alpha.</w:t>
+      </w:r>
+    </w:p>
+    <w:p>
+      <w:pPr>
+        <w:pStyle w:val="ListParagraph"/>
+        <w:jc w:val="center"/>
+      </w:pPr>
+      <w:r>
+        <w:rPr>
+          <w:noProof/>
+        </w:rPr>
+        <w:drawing>
+          <wp:inline distT="0" distB="0" distL="0" distR="0" wp14:anchorId="5877A849" wp14:editId="377C451D">
+            <wp:extent cx="1166812" cy="400813"/>
+            <wp:effectExtent l="0" t="0" r="0" b="0"/>
+            <wp:docPr id="852324985" name="Picture 1" descr="A black and white math symbol&#10;&#10;Description automatically generated"/>
+            <wp:cNvGraphicFramePr>
+              <a:graphicFrameLocks xmlns:a="http://schemas.openxmlformats.org/drawingml/2006/main" noChangeAspect="1"/>
+            </wp:cNvGraphicFramePr>
+            <a:graphic xmlns:a="http://schemas.openxmlformats.org/drawingml/2006/main">
+              <a:graphicData uri="http://schemas.openxmlformats.org/drawingml/2006/picture">
+                <pic:pic xmlns:pic="http://schemas.openxmlformats.org/drawingml/2006/picture">
+                  <pic:nvPicPr>
+                    <pic:cNvPr id="852324985" name="Picture 1" descr="A black and white math symbol&#10;&#10;Description automatically generated"/>
+                    <pic:cNvPicPr/>
+                  </pic:nvPicPr>
+                  <pic:blipFill>
+                    <a:blip r:embed="rId8"/>
+                    <a:stretch>
+                      <a:fillRect/>
+                    </a:stretch>
+                  </pic:blipFill>
+                  <pic:spPr>
+                    <a:xfrm>
+                      <a:off x="0" y="0"/>
+                      <a:ext cx="1208326" cy="415074"/>
+                    </a:xfrm>
+                    <a:prstGeom prst="rect">
+                      <a:avLst/>
+                    </a:prstGeom>
+                  </pic:spPr>
+                </pic:pic>
+              </a:graphicData>
+            </a:graphic>
+          </wp:inline>
+        </w:drawing>
+      </w:r>
+    </w:p>
+    <w:p>
+      <w:pPr>
+        <w:pStyle w:val="ListParagraph"/>
+      </w:pPr>
+    </w:p>
+    <w:p>
+      <w:pPr>
+        <w:pStyle w:val="ListParagraph"/>
+        <w:numPr>
+          <w:ilvl w:val="0"/>
+          <w:numId w:val="1"/>
+        </w:numPr>
+      </w:pPr>
+      <w:r>
+        <w:t xml:space="preserve">Predictions can then be performed with alpha vector and the gaussian kernel. </w:t>
       </w:r>
     </w:p>
     <w:p>
@@ -239,6 +438,9 @@
       <w:r>
         <w:t xml:space="preserve">Initialisation of MPI </w:t>
       </w:r>
+      <w:r>
+        <w:t>– The mpi4py library will be used to perform distributed computing.</w:t>
+      </w:r>
     </w:p>
     <w:p>
       <w:pPr>
@@ -261,45 +463,19 @@
         </w:numPr>
       </w:pPr>
       <w:r>
-        <w:t xml:space="preserve">Rank: `rank = </w:t>
-      </w:r>
-      <w:proofErr w:type="spellStart"/>
-      <w:proofErr w:type="gramStart"/>
-      <w:r>
-        <w:t>comm.Get</w:t>
-      </w:r>
-      <w:proofErr w:type="gramEnd"/>
-      <w:r>
-        <w:t>_rank</w:t>
-      </w:r>
-      <w:proofErr w:type="spellEnd"/>
-      <w:r>
-        <w:t>()` # identifies the process ID</w:t>
-      </w:r>
-    </w:p>
-    <w:p>
-      <w:pPr>
-        <w:pStyle w:val="ListParagraph"/>
-        <w:numPr>
-          <w:ilvl w:val="0"/>
-          <w:numId w:val="1"/>
-        </w:numPr>
-      </w:pPr>
-      <w:r>
-        <w:t xml:space="preserve">Size: `size = </w:t>
-      </w:r>
-      <w:proofErr w:type="spellStart"/>
-      <w:proofErr w:type="gramStart"/>
-      <w:r>
-        <w:t>comm.Get</w:t>
-      </w:r>
-      <w:proofErr w:type="gramEnd"/>
-      <w:r>
-        <w:t>_size</w:t>
-      </w:r>
-      <w:proofErr w:type="spellEnd"/>
-      <w:r>
-        <w:t>()` # number of processes</w:t>
+        <w:t>Rank: `rank = comm.Get_rank()` # identifies the process ID</w:t>
+      </w:r>
+    </w:p>
+    <w:p>
+      <w:pPr>
+        <w:pStyle w:val="ListParagraph"/>
+        <w:numPr>
+          <w:ilvl w:val="0"/>
+          <w:numId w:val="1"/>
+        </w:numPr>
+      </w:pPr>
+      <w:r>
+        <w:t>Size: `size = comm.Get_size()` # number of processes</w:t>
       </w:r>
     </w:p>
     <w:p>
@@ -316,15 +492,17 @@
         </w:numPr>
       </w:pPr>
       <w:r>
-        <w:t xml:space="preserve">Broadcast all training and test data to all the processes using </w:t>
-      </w:r>
-      <w:proofErr w:type="spellStart"/>
-      <w:proofErr w:type="gramStart"/>
-      <w:r>
-        <w:t>comm.bcast</w:t>
-      </w:r>
-      <w:proofErr w:type="spellEnd"/>
-      <w:proofErr w:type="gramEnd"/>
+        <w:t>After data pre-processing to standardise the data and splitting data into train and test sets, b</w:t>
+      </w:r>
+      <w:r>
+        <w:t xml:space="preserve">roadcast </w:t>
+      </w:r>
+      <w:r>
+        <w:t>the entire</w:t>
+      </w:r>
+      <w:r>
+        <w:t xml:space="preserve"> training and test data to all the processes using comm.bcast</w:t>
+      </w:r>
     </w:p>
     <w:p>
       <w:r>
@@ -339,6 +517,34 @@
           <w:numId w:val="1"/>
         </w:numPr>
       </w:pPr>
+      <w:r>
+        <w:t>The local coefficient matrix is computed within each process</w:t>
+      </w:r>
+      <w:r>
+        <w:t xml:space="preserve">. The matrix variable local_A contains the kernel computation </w:t>
+      </w:r>
+      <w:r>
+        <w:t xml:space="preserve">between the portion of X_train that is distributed to that process and the entire dataset X_train. local_A is a M*N matrix where M is the number of </w:t>
+      </w:r>
+      <w:r>
+        <w:lastRenderedPageBreak/>
+        <w:t>rows distributed to the respective process while N is the number of rows in the entire train dataset.</w:t>
+      </w:r>
+    </w:p>
+    <w:p>
+      <w:pPr>
+        <w:pStyle w:val="ListParagraph"/>
+        <w:numPr>
+          <w:ilvl w:val="0"/>
+          <w:numId w:val="1"/>
+        </w:numPr>
+      </w:pPr>
+      <w:r>
+        <w:t>The regularization parameter lambda is added to the diag</w:t>
+      </w:r>
+      <w:r>
+        <w:t>onal elements of the coefficient  matrix while doing the kernel computation</w:t>
+      </w:r>
     </w:p>
     <w:p>
       <w:r>
@@ -353,6 +559,122 @@
           <w:numId w:val="1"/>
         </w:numPr>
       </w:pPr>
+      <w:r>
+        <w:t xml:space="preserve">After initialising the local coefficient matrix, local_alpha can be calculated within each process using the distributed </w:t>
+      </w:r>
+      <w:r>
+        <w:t>local_conjugate_gradient</w:t>
+      </w:r>
+      <w:r>
+        <w:t xml:space="preserve"> function.</w:t>
+      </w:r>
+    </w:p>
+    <w:p>
+      <w:pPr>
+        <w:pStyle w:val="ListParagraph"/>
+        <w:numPr>
+          <w:ilvl w:val="0"/>
+          <w:numId w:val="1"/>
+        </w:numPr>
+      </w:pPr>
+      <w:r>
+        <w:t xml:space="preserve">While following the conjugate gradient algorithm, communication between the processes </w:t>
+      </w:r>
+      <w:r>
+        <w:t>is</w:t>
+      </w:r>
+      <w:r>
+        <w:t xml:space="preserve"> required when performing matrix</w:t>
+      </w:r>
+      <w:r>
+        <w:t>-vector</w:t>
+      </w:r>
+      <w:r>
+        <w:t xml:space="preserve"> multiplication</w:t>
+      </w:r>
+      <w:r>
+        <w:t xml:space="preserve"> and calculating the total squared error</w:t>
+      </w:r>
+      <w:r>
+        <w:t xml:space="preserve"> (using inner product).</w:t>
+      </w:r>
+    </w:p>
+    <w:p>
+      <w:pPr>
+        <w:pStyle w:val="ListParagraph"/>
+        <w:numPr>
+          <w:ilvl w:val="0"/>
+          <w:numId w:val="1"/>
+        </w:numPr>
+      </w:pPr>
+      <w:r>
+        <w:t xml:space="preserve">After setting a threshold of 1e-6 and maximum iterations of 1000, </w:t>
+      </w:r>
+      <w:r>
+        <w:t>the weights alpha is initialised to be the zero vector and local_r = local_y; local_p = local_r</w:t>
+      </w:r>
+    </w:p>
+    <w:p>
+      <w:pPr>
+        <w:pStyle w:val="ListParagraph"/>
+        <w:numPr>
+          <w:ilvl w:val="0"/>
+          <w:numId w:val="1"/>
+        </w:numPr>
+      </w:pPr>
+      <w:r>
+        <w:t>Within the loop, all the local_p vectors are gathered to all the processes within the global_p variable. This is so that matrix</w:t>
+      </w:r>
+      <w:r>
+        <w:t>-vector</w:t>
+      </w:r>
+      <w:r>
+        <w:t xml:space="preserve"> multiplication can be performed with the coefficient matrix A.</w:t>
+      </w:r>
+    </w:p>
+    <w:p>
+      <w:pPr>
+        <w:pStyle w:val="ListParagraph"/>
+        <w:numPr>
+          <w:ilvl w:val="0"/>
+          <w:numId w:val="1"/>
+        </w:numPr>
+      </w:pPr>
+      <w:r>
+        <w:t xml:space="preserve">comm.allreduce is also used to gather </w:t>
+      </w:r>
+      <w:r>
+        <w:t>any inner product results</w:t>
+      </w:r>
+      <w:r>
+        <w:t xml:space="preserve"> in </w:t>
+      </w:r>
+      <w:r>
+        <w:t>all the processes</w:t>
+      </w:r>
+    </w:p>
+    <w:p>
+      <w:pPr>
+        <w:pStyle w:val="ListParagraph"/>
+        <w:numPr>
+          <w:ilvl w:val="0"/>
+          <w:numId w:val="1"/>
+        </w:numPr>
+      </w:pPr>
+      <w:r>
+        <w:t>For example, t</w:t>
+      </w:r>
+      <w:r>
+        <w:t xml:space="preserve">he total squared error is calculated using </w:t>
+      </w:r>
+      <w:r>
+        <w:t>comm.allreduce(np.dot(local_r, local_r), op=MPI.SUM)</w:t>
+      </w:r>
+    </w:p>
+    <w:p>
+      <w:pPr>
+        <w:pStyle w:val="ListParagraph"/>
+      </w:pPr>
     </w:p>
     <w:p>
       <w:r>
@@ -370,6 +692,27 @@
           <w:numId w:val="1"/>
         </w:numPr>
       </w:pPr>
+      <w:r>
+        <w:t>local_alpha is used to get partial results for y in each process. Each local_y is then summed up and final prediction results are returned to the root process.</w:t>
+      </w:r>
+    </w:p>
+    <w:p>
+      <w:pPr>
+        <w:pStyle w:val="ListParagraph"/>
+        <w:numPr>
+          <w:ilvl w:val="0"/>
+          <w:numId w:val="1"/>
+        </w:numPr>
+      </w:pPr>
+      <w:r>
+        <w:t xml:space="preserve">The </w:t>
+      </w:r>
+      <w:r>
+        <w:t>root_mean_squared_error</w:t>
+      </w:r>
+      <w:r>
+        <w:t xml:space="preserve"> function is imported from sklearn.metrics to perform RMSE calculation between predicted y values and true y values. </w:t>
+      </w:r>
     </w:p>
     <w:p>
       <w:r>
@@ -385,6 +728,18 @@
         </w:numPr>
       </w:pPr>
       <w:r>
+        <w:t xml:space="preserve">Iterates through all possible combinations of s and lambda given by a range and calculate the RMSE_train and RMSE_test. Pick the best combination of hyperparameters based on the lowest RMSE_test value </w:t>
+      </w:r>
+    </w:p>
+    <w:p>
+      <w:pPr>
+        <w:pStyle w:val="ListParagraph"/>
+        <w:numPr>
+          <w:ilvl w:val="0"/>
+          <w:numId w:val="1"/>
+        </w:numPr>
+      </w:pPr>
+      <w:r>
         <w:t>Coarse grain</w:t>
       </w:r>
       <w:r>
@@ -430,68 +785,59 @@
         <w:t xml:space="preserve">Result: </w:t>
       </w:r>
       <w:r>
-        <w:t xml:space="preserve">Best s 1.00e-01, Best lambda 1.00e-01, Best </w:t>
-      </w:r>
-      <w:proofErr w:type="spellStart"/>
-      <w:r>
-        <w:t>RMSE_test</w:t>
-      </w:r>
-      <w:proofErr w:type="spellEnd"/>
-      <w:r>
-        <w:t xml:space="preserve"> 59770.2649</w:t>
-      </w:r>
-    </w:p>
-    <w:p>
-      <w:pPr>
-        <w:pStyle w:val="ListParagraph"/>
-        <w:numPr>
-          <w:ilvl w:val="0"/>
-          <w:numId w:val="1"/>
-        </w:numPr>
-      </w:pPr>
-      <w:r>
-        <w:t xml:space="preserve">Hence, proceeded with fine grain tuning, utilising a range of </w:t>
-      </w:r>
-      <w:r>
-        <w:t xml:space="preserve">XXX </w:t>
-      </w:r>
-    </w:p>
-    <w:p>
-      <w:pPr>
-        <w:pStyle w:val="ListParagraph"/>
-        <w:numPr>
-          <w:ilvl w:val="0"/>
-          <w:numId w:val="1"/>
-        </w:numPr>
-      </w:pPr>
-      <w:r>
-        <w:t xml:space="preserve">Result: </w:t>
-      </w:r>
-      <w:r>
-        <w:t xml:space="preserve">Best s 1.20e-01, Best lambda 1.10e-01, </w:t>
+        <w:t>Best s 1.00e-01, Best lambda 1.00e-01, Best RMSE_train 39133.2197, Best RMSE_test 59770.2649</w:t>
+      </w:r>
+    </w:p>
+    <w:p>
+      <w:pPr>
+        <w:pStyle w:val="ListParagraph"/>
+        <w:numPr>
+          <w:ilvl w:val="0"/>
+          <w:numId w:val="1"/>
+        </w:numPr>
+      </w:pPr>
+      <w:r>
+        <w:t>Hence, proceeded with fine grain tuning, utilising a range of</w:t>
+      </w:r>
+      <w:r>
+        <w:t xml:space="preserve"> </w:t>
+      </w:r>
+      <w:r>
+        <w:t>[0.03, 0.04, 0.05, 0.06, 0.07, 0.08, 0.09, 0.10, 0.11, 0.12]</w:t>
+      </w:r>
+      <w:r>
+        <w:t xml:space="preserve"> for s and </w:t>
+      </w:r>
+      <w:r>
+        <w:t>[0.11, 0.12, 0.13, 0.14, 0.15, 0.16, 0.17, 0.18, 0.19, 0.20]</w:t>
+      </w:r>
+      <w:r>
+        <w:t xml:space="preserve"> for lambda</w:t>
+      </w:r>
+    </w:p>
+    <w:p>
+      <w:pPr>
+        <w:pStyle w:val="ListParagraph"/>
+        <w:numPr>
+          <w:ilvl w:val="0"/>
+          <w:numId w:val="1"/>
+        </w:numPr>
+      </w:pPr>
+      <w:r>
+        <w:t>Result:</w:t>
+      </w:r>
+      <w:r>
+        <w:t xml:space="preserve"> </w:t>
+      </w:r>
+      <w:r>
+        <w:t xml:space="preserve">Best s 1.20e-01, Best lambda 1.10e-01, Best RMSE_train 42310.3940, </w:t>
       </w:r>
       <w:r>
         <w:rPr>
           <w:b/>
           <w:bCs/>
         </w:rPr>
-        <w:t xml:space="preserve">Best </w:t>
-      </w:r>
-      <w:proofErr w:type="spellStart"/>
-      <w:r>
-        <w:rPr>
-          <w:b/>
-          <w:bCs/>
-        </w:rPr>
-        <w:t>RMSE_test</w:t>
-      </w:r>
-      <w:proofErr w:type="spellEnd"/>
-      <w:r>
-        <w:rPr>
-          <w:b/>
-          <w:bCs/>
-        </w:rPr>
-        <w:t xml:space="preserve"> 56805.2882</w:t>
+        <w:t>Best RMSE_test 56805.2882</w:t>
       </w:r>
     </w:p>
     <w:p/>

</xml_diff>